<commit_message>
lstm and report updated
</commit_message>
<xml_diff>
--- a/CSE582-Observation-986195304.docx
+++ b/CSE582-Observation-986195304.docx
@@ -1,6 +1,6 @@
 
 <file path=word/document.xml><?xml version="1.0" encoding="utf-8"?>
-<w:document xmlns:wpc="http://schemas.microsoft.com/office/word/2010/wordprocessingCanvas" xmlns:cx="http://schemas.microsoft.com/office/drawing/2014/chartex" xmlns:cx1="http://schemas.microsoft.com/office/drawing/2015/9/8/chartex" xmlns:cx2="http://schemas.microsoft.com/office/drawing/2015/10/21/chartex" xmlns:cx3="http://schemas.microsoft.com/office/drawing/2016/5/9/chartex" xmlns:cx4="http://schemas.microsoft.com/office/drawing/2016/5/10/chartex" xmlns:cx5="http://schemas.microsoft.com/office/drawing/2016/5/11/chartex" xmlns:cx6="http://schemas.microsoft.com/office/drawing/2016/5/12/chartex" xmlns:cx7="http://schemas.microsoft.com/office/drawing/2016/5/13/chartex" xmlns:cx8="http://schemas.microsoft.com/office/drawing/2016/5/14/chartex" xmlns:mc="http://schemas.openxmlformats.org/markup-compatibility/2006" xmlns:aink="http://schemas.microsoft.com/office/drawing/2016/ink" xmlns:am3d="http://schemas.microsoft.com/office/drawing/2017/model3d" xmlns:o="urn:schemas-microsoft-com:office:office" xmlns:oel="http://schemas.microsoft.com/office/2019/extlst" xmlns:r="http://schemas.openxmlformats.org/officeDocument/2006/relationships" xmlns:m="http://schemas.openxmlformats.org/officeDocument/2006/math" xmlns:v="urn:schemas-microsoft-com:vml" xmlns:wp14="http://schemas.microsoft.com/office/word/2010/wordprocessingDrawing" xmlns:wp="http://schemas.openxmlformats.org/drawingml/2006/wordprocessingDrawing" xmlns:w10="urn:schemas-microsoft-com:office:word" xmlns:w="http://schemas.openxmlformats.org/wordprocessingml/2006/main" xmlns:w14="http://schemas.microsoft.com/office/word/2010/wordml" xmlns:w15="http://schemas.microsoft.com/office/word/2012/wordml" xmlns:w16cex="http://schemas.microsoft.com/office/word/2018/wordml/cex" xmlns:w16cid="http://schemas.microsoft.com/office/word/2016/wordml/cid" xmlns:w16="http://schemas.microsoft.com/office/word/2018/wordml" xmlns:w16sdtdh="http://schemas.microsoft.com/office/word/2020/wordml/sdtdatahash" xmlns:w16se="http://schemas.microsoft.com/office/word/2015/wordml/symex" xmlns:wpg="http://schemas.microsoft.com/office/word/2010/wordprocessingGroup" xmlns:wpi="http://schemas.microsoft.com/office/word/2010/wordprocessingInk" xmlns:wne="http://schemas.microsoft.com/office/word/2006/wordml" xmlns:wps="http://schemas.microsoft.com/office/word/2010/wordprocessingShape" mc:Ignorable="w14 w15 w16se w16cid w16 w16cex w16sdtdh wp14">
+<w:document xmlns:wpc="http://schemas.microsoft.com/office/word/2010/wordprocessingCanvas" xmlns:cx="http://schemas.microsoft.com/office/drawing/2014/chartex" xmlns:cx1="http://schemas.microsoft.com/office/drawing/2015/9/8/chartex" xmlns:cx2="http://schemas.microsoft.com/office/drawing/2015/10/21/chartex" xmlns:cx3="http://schemas.microsoft.com/office/drawing/2016/5/9/chartex" xmlns:cx4="http://schemas.microsoft.com/office/drawing/2016/5/10/chartex" xmlns:cx5="http://schemas.microsoft.com/office/drawing/2016/5/11/chartex" xmlns:cx6="http://schemas.microsoft.com/office/drawing/2016/5/12/chartex" xmlns:cx7="http://schemas.microsoft.com/office/drawing/2016/5/13/chartex" xmlns:cx8="http://schemas.microsoft.com/office/drawing/2016/5/14/chartex" xmlns:mc="http://schemas.openxmlformats.org/markup-compatibility/2006" xmlns:aink="http://schemas.microsoft.com/office/drawing/2016/ink" xmlns:am3d="http://schemas.microsoft.com/office/drawing/2017/model3d" xmlns:o="urn:schemas-microsoft-com:office:office" xmlns:oel="http://schemas.microsoft.com/office/2019/extlst" xmlns:r="http://schemas.openxmlformats.org/officeDocument/2006/relationships" xmlns:m="http://schemas.openxmlformats.org/officeDocument/2006/math" xmlns:v="urn:schemas-microsoft-com:vml" xmlns:wp14="http://schemas.microsoft.com/office/word/2010/wordprocessingDrawing" xmlns:wp="http://schemas.openxmlformats.org/drawingml/2006/wordprocessingDrawing" xmlns:w10="urn:schemas-microsoft-com:office:word" xmlns:w="http://schemas.openxmlformats.org/wordprocessingml/2006/main" xmlns:w14="http://schemas.microsoft.com/office/word/2010/wordml" xmlns:w15="http://schemas.microsoft.com/office/word/2012/wordml" xmlns:w16cex="http://schemas.microsoft.com/office/word/2018/wordml/cex" xmlns:w16cid="http://schemas.microsoft.com/office/word/2016/wordml/cid" xmlns:w16="http://schemas.microsoft.com/office/word/2018/wordml" xmlns:w16du="http://schemas.microsoft.com/office/word/2023/wordml/word16du" xmlns:w16sdtdh="http://schemas.microsoft.com/office/word/2020/wordml/sdtdatahash" xmlns:w16se="http://schemas.microsoft.com/office/word/2015/wordml/symex" xmlns:wpg="http://schemas.microsoft.com/office/word/2010/wordprocessingGroup" xmlns:wpi="http://schemas.microsoft.com/office/word/2010/wordprocessingInk" xmlns:wne="http://schemas.microsoft.com/office/word/2006/wordml" xmlns:wps="http://schemas.microsoft.com/office/word/2010/wordprocessingShape" mc:Ignorable="w14 w15 w16se w16cid w16 w16cex w16sdtdh wp14">
   <w:body>
     <w:p>
       <w:pPr>
@@ -1364,6 +1364,7 @@
       <w:r>
         <w:rPr>
           <w:rFonts w:ascii="Times New Roman" w:hAnsi="Times New Roman" w:cs="Times New Roman"/>
+          <w:noProof/>
           <w:sz w:val="24"/>
           <w:szCs w:val="24"/>
         </w:rPr>
@@ -1509,6 +1510,7 @@
       <w:r>
         <w:rPr>
           <w:rFonts w:ascii="Times New Roman" w:hAnsi="Times New Roman" w:cs="Times New Roman"/>
+          <w:noProof/>
           <w:sz w:val="24"/>
           <w:szCs w:val="24"/>
         </w:rPr>
@@ -1559,6 +1561,7 @@
       <w:r>
         <w:rPr>
           <w:rFonts w:ascii="Times New Roman" w:hAnsi="Times New Roman" w:cs="Times New Roman"/>
+          <w:noProof/>
           <w:sz w:val="24"/>
           <w:szCs w:val="24"/>
         </w:rPr>
@@ -1615,6 +1618,7 @@
       <w:r>
         <w:rPr>
           <w:rFonts w:ascii="Times New Roman" w:hAnsi="Times New Roman" w:cs="Times New Roman"/>
+          <w:noProof/>
           <w:sz w:val="24"/>
           <w:szCs w:val="24"/>
         </w:rPr>
@@ -1657,6 +1661,7 @@
       <w:r>
         <w:rPr>
           <w:rFonts w:ascii="Times New Roman" w:hAnsi="Times New Roman" w:cs="Times New Roman"/>
+          <w:noProof/>
           <w:sz w:val="24"/>
           <w:szCs w:val="24"/>
         </w:rPr>
@@ -2444,7 +2449,31 @@
           <w:sz w:val="24"/>
           <w:szCs w:val="24"/>
         </w:rPr>
-        <w:t>Embedding Size: 500</w:t>
+        <w:t xml:space="preserve">Embedding Size: </w:t>
+      </w:r>
+      <w:r>
+        <w:rPr>
+          <w:rFonts w:ascii="Times New Roman" w:hAnsi="Times New Roman" w:cs="Times New Roman"/>
+          <w:sz w:val="24"/>
+          <w:szCs w:val="24"/>
+        </w:rPr>
+        <w:t>(1001,</w:t>
+      </w:r>
+      <w:r>
+        <w:rPr>
+          <w:rFonts w:ascii="Times New Roman" w:hAnsi="Times New Roman" w:cs="Times New Roman"/>
+          <w:sz w:val="24"/>
+          <w:szCs w:val="24"/>
+        </w:rPr>
+        <w:t>64</w:t>
+      </w:r>
+      <w:r>
+        <w:rPr>
+          <w:rFonts w:ascii="Times New Roman" w:hAnsi="Times New Roman" w:cs="Times New Roman"/>
+          <w:sz w:val="24"/>
+          <w:szCs w:val="24"/>
+        </w:rPr>
+        <w:t>)</w:t>
       </w:r>
     </w:p>
     <w:p>
@@ -2527,6 +2556,14 @@
         </w:rPr>
         <w:t>Activation Function: Tanh/Relu</w:t>
       </w:r>
+      <w:r>
+        <w:rPr>
+          <w:rFonts w:ascii="Times New Roman" w:hAnsi="Times New Roman" w:cs="Times New Roman"/>
+          <w:sz w:val="24"/>
+          <w:szCs w:val="24"/>
+        </w:rPr>
+        <w:t xml:space="preserve"> with Sigmoid</w:t>
+      </w:r>
     </w:p>
     <w:p>
       <w:pPr>
@@ -2641,6 +2678,14 @@
           <w:sz w:val="24"/>
           <w:szCs w:val="24"/>
         </w:rPr>
+        <w:t>Binary</w:t>
+      </w:r>
+      <w:r>
+        <w:rPr>
+          <w:rFonts w:ascii="Times New Roman" w:hAnsi="Times New Roman" w:cs="Times New Roman"/>
+          <w:sz w:val="24"/>
+          <w:szCs w:val="24"/>
+        </w:rPr>
         <w:t>Cross</w:t>
       </w:r>
       <w:r>
@@ -2766,7 +2811,7 @@
           <w:sz w:val="24"/>
           <w:szCs w:val="24"/>
         </w:rPr>
-        <w:t>17568433</w:t>
+        <w:t>3349569</w:t>
       </w:r>
       <w:r>
         <w:rPr>
@@ -2818,7 +2863,7 @@
           <w:sz w:val="24"/>
           <w:szCs w:val="24"/>
         </w:rPr>
-        <w:t>4178433</w:t>
+        <w:t>3349569</w:t>
       </w:r>
       <w:r>
         <w:rPr>
@@ -3141,7 +3186,17 @@
                 <w:sz w:val="24"/>
                 <w:szCs w:val="24"/>
               </w:rPr>
-              <w:t>108</w:t>
+              <w:t>6</w:t>
+            </w:r>
+            <w:r>
+              <w:rPr>
+                <w:rFonts w:ascii="Times New Roman" w:hAnsi="Times New Roman" w:cs="Times New Roman"/>
+                <w:i/>
+                <w:iCs/>
+                <w:sz w:val="24"/>
+                <w:szCs w:val="24"/>
+              </w:rPr>
+              <w:t>4</w:t>
             </w:r>
           </w:p>
         </w:tc>
@@ -3178,15 +3233,14 @@
       <w:r>
         <w:rPr>
           <w:rFonts w:ascii="Times New Roman" w:hAnsi="Times New Roman" w:cs="Times New Roman"/>
-          <w:noProof/>
           <w:sz w:val="24"/>
           <w:szCs w:val="24"/>
         </w:rPr>
         <w:drawing>
-          <wp:inline distT="0" distB="0" distL="0" distR="0" wp14:anchorId="3F999440" wp14:editId="41CE278D">
-            <wp:extent cx="4719995" cy="1293315"/>
-            <wp:effectExtent l="0" t="0" r="4445" b="2540"/>
-            <wp:docPr id="16" name="Picture 16" descr="Text&#10;&#10;Description automatically generated"/>
+          <wp:inline distT="0" distB="0" distL="0" distR="0" wp14:anchorId="2149B592" wp14:editId="61718B94">
+            <wp:extent cx="5043990" cy="1428750"/>
+            <wp:effectExtent l="0" t="0" r="4445" b="0"/>
+            <wp:docPr id="3" name="Picture 3" descr="Text&#10;&#10;Description automatically generated"/>
             <wp:cNvGraphicFramePr>
               <a:graphicFrameLocks xmlns:a="http://schemas.openxmlformats.org/drawingml/2006/main" noChangeAspect="1"/>
             </wp:cNvGraphicFramePr>
@@ -3194,7 +3248,7 @@
               <a:graphicData uri="http://schemas.openxmlformats.org/drawingml/2006/picture">
                 <pic:pic xmlns:pic="http://schemas.openxmlformats.org/drawingml/2006/picture">
                   <pic:nvPicPr>
-                    <pic:cNvPr id="16" name="Picture 16" descr="Text&#10;&#10;Description automatically generated"/>
+                    <pic:cNvPr id="3" name="Picture 3" descr="Text&#10;&#10;Description automatically generated"/>
                     <pic:cNvPicPr/>
                   </pic:nvPicPr>
                   <pic:blipFill>
@@ -3206,7 +3260,7 @@
                   <pic:spPr>
                     <a:xfrm>
                       <a:off x="0" y="0"/>
-                      <a:ext cx="4729020" cy="1295788"/>
+                      <a:ext cx="5046715" cy="1429522"/>
                     </a:xfrm>
                     <a:prstGeom prst="rect">
                       <a:avLst/>
@@ -3370,16 +3424,15 @@
       <w:r>
         <w:rPr>
           <w:rFonts w:ascii="Times New Roman" w:hAnsi="Times New Roman" w:cs="Times New Roman"/>
-          <w:noProof/>
           <w:sz w:val="24"/>
           <w:szCs w:val="24"/>
         </w:rPr>
         <w:lastRenderedPageBreak/>
         <w:drawing>
-          <wp:inline distT="0" distB="0" distL="0" distR="0" wp14:anchorId="51A768F8" wp14:editId="195017ED">
-            <wp:extent cx="5241303" cy="1718841"/>
-            <wp:effectExtent l="0" t="0" r="0" b="0"/>
-            <wp:docPr id="21" name="Picture 21" descr="Chart, line chart&#10;&#10;Description automatically generated"/>
+          <wp:inline distT="0" distB="0" distL="0" distR="0" wp14:anchorId="5DEA8FB0" wp14:editId="7248B32C">
+            <wp:extent cx="5731510" cy="1879600"/>
+            <wp:effectExtent l="0" t="0" r="2540" b="6350"/>
+            <wp:docPr id="6" name="Picture 6" descr="Chart, line chart&#10;&#10;Description automatically generated"/>
             <wp:cNvGraphicFramePr>
               <a:graphicFrameLocks xmlns:a="http://schemas.openxmlformats.org/drawingml/2006/main" noChangeAspect="1"/>
             </wp:cNvGraphicFramePr>
@@ -3387,7 +3440,7 @@
               <a:graphicData uri="http://schemas.openxmlformats.org/drawingml/2006/picture">
                 <pic:pic xmlns:pic="http://schemas.openxmlformats.org/drawingml/2006/picture">
                   <pic:nvPicPr>
-                    <pic:cNvPr id="21" name="Picture 21" descr="Chart, line chart&#10;&#10;Description automatically generated"/>
+                    <pic:cNvPr id="6" name="Picture 6" descr="Chart, line chart&#10;&#10;Description automatically generated"/>
                     <pic:cNvPicPr/>
                   </pic:nvPicPr>
                   <pic:blipFill>
@@ -3399,7 +3452,7 @@
                   <pic:spPr>
                     <a:xfrm>
                       <a:off x="0" y="0"/>
-                      <a:ext cx="5275802" cy="1730154"/>
+                      <a:ext cx="5731510" cy="1879600"/>
                     </a:xfrm>
                     <a:prstGeom prst="rect">
                       <a:avLst/>
@@ -3436,15 +3489,14 @@
       <w:r>
         <w:rPr>
           <w:rFonts w:ascii="Times New Roman" w:hAnsi="Times New Roman" w:cs="Times New Roman"/>
-          <w:noProof/>
           <w:sz w:val="24"/>
           <w:szCs w:val="24"/>
         </w:rPr>
         <w:drawing>
-          <wp:inline distT="0" distB="0" distL="0" distR="0" wp14:anchorId="15EA2831" wp14:editId="531498F8">
-            <wp:extent cx="1600282" cy="368319"/>
+          <wp:inline distT="0" distB="0" distL="0" distR="0" wp14:anchorId="04E35D40" wp14:editId="217D12FB">
+            <wp:extent cx="1447874" cy="463574"/>
             <wp:effectExtent l="0" t="0" r="0" b="0"/>
-            <wp:docPr id="23" name="Picture 23" descr="A picture containing text, orange&#10;&#10;Description automatically generated"/>
+            <wp:docPr id="7" name="Picture 7"/>
             <wp:cNvGraphicFramePr>
               <a:graphicFrameLocks xmlns:a="http://schemas.openxmlformats.org/drawingml/2006/main" noChangeAspect="1"/>
             </wp:cNvGraphicFramePr>
@@ -3452,7 +3504,7 @@
               <a:graphicData uri="http://schemas.openxmlformats.org/drawingml/2006/picture">
                 <pic:pic xmlns:pic="http://schemas.openxmlformats.org/drawingml/2006/picture">
                   <pic:nvPicPr>
-                    <pic:cNvPr id="23" name="Picture 23" descr="A picture containing text, orange&#10;&#10;Description automatically generated"/>
+                    <pic:cNvPr id="1" name=""/>
                     <pic:cNvPicPr/>
                   </pic:nvPicPr>
                   <pic:blipFill>
@@ -3464,7 +3516,7 @@
                   <pic:spPr>
                     <a:xfrm>
                       <a:off x="0" y="0"/>
-                      <a:ext cx="1600282" cy="368319"/>
+                      <a:ext cx="1447874" cy="463574"/>
                     </a:xfrm>
                     <a:prstGeom prst="rect">
                       <a:avLst/>
@@ -3567,15 +3619,14 @@
       <w:r>
         <w:rPr>
           <w:rFonts w:ascii="Times New Roman" w:hAnsi="Times New Roman" w:cs="Times New Roman"/>
-          <w:noProof/>
           <w:sz w:val="24"/>
           <w:szCs w:val="24"/>
         </w:rPr>
         <w:drawing>
-          <wp:inline distT="0" distB="0" distL="0" distR="0" wp14:anchorId="318CA692" wp14:editId="7E1EBB85">
-            <wp:extent cx="5074127" cy="1664017"/>
-            <wp:effectExtent l="0" t="0" r="0" b="0"/>
-            <wp:docPr id="2" name="Picture 2" descr="Chart, line chart, scatter chart&#10;&#10;Description automatically generated"/>
+          <wp:inline distT="0" distB="0" distL="0" distR="0" wp14:anchorId="00762E24" wp14:editId="6E4DE6A1">
+            <wp:extent cx="5731510" cy="1879600"/>
+            <wp:effectExtent l="0" t="0" r="2540" b="6350"/>
+            <wp:docPr id="8" name="Picture 8" descr="Chart, line chart&#10;&#10;Description automatically generated"/>
             <wp:cNvGraphicFramePr>
               <a:graphicFrameLocks xmlns:a="http://schemas.openxmlformats.org/drawingml/2006/main" noChangeAspect="1"/>
             </wp:cNvGraphicFramePr>
@@ -3583,7 +3634,7 @@
               <a:graphicData uri="http://schemas.openxmlformats.org/drawingml/2006/picture">
                 <pic:pic xmlns:pic="http://schemas.openxmlformats.org/drawingml/2006/picture">
                   <pic:nvPicPr>
-                    <pic:cNvPr id="2" name="Picture 2" descr="Chart, line chart, scatter chart&#10;&#10;Description automatically generated"/>
+                    <pic:cNvPr id="8" name="Picture 8" descr="Chart, line chart&#10;&#10;Description automatically generated"/>
                     <pic:cNvPicPr/>
                   </pic:nvPicPr>
                   <pic:blipFill>
@@ -3595,7 +3646,7 @@
                   <pic:spPr>
                     <a:xfrm>
                       <a:off x="0" y="0"/>
-                      <a:ext cx="5095955" cy="1671175"/>
+                      <a:ext cx="5731510" cy="1879600"/>
                     </a:xfrm>
                     <a:prstGeom prst="rect">
                       <a:avLst/>
@@ -3624,15 +3675,14 @@
       <w:r>
         <w:rPr>
           <w:rFonts w:ascii="Times New Roman" w:hAnsi="Times New Roman" w:cs="Times New Roman"/>
-          <w:noProof/>
           <w:sz w:val="24"/>
           <w:szCs w:val="24"/>
         </w:rPr>
         <w:drawing>
-          <wp:inline distT="0" distB="0" distL="0" distR="0" wp14:anchorId="67142BCC" wp14:editId="0BE1282D">
-            <wp:extent cx="1435174" cy="387370"/>
-            <wp:effectExtent l="0" t="0" r="0" b="0"/>
-            <wp:docPr id="4" name="Picture 4" descr="Text&#10;&#10;Description automatically generated"/>
+          <wp:inline distT="0" distB="0" distL="0" distR="0" wp14:anchorId="51879145" wp14:editId="1E5ACD4A">
+            <wp:extent cx="1535538" cy="364603"/>
+            <wp:effectExtent l="0" t="0" r="7620" b="0"/>
+            <wp:docPr id="11" name="Picture 11" descr="Text&#10;&#10;Description automatically generated"/>
             <wp:cNvGraphicFramePr>
               <a:graphicFrameLocks xmlns:a="http://schemas.openxmlformats.org/drawingml/2006/main" noChangeAspect="1"/>
             </wp:cNvGraphicFramePr>
@@ -3640,7 +3690,7 @@
               <a:graphicData uri="http://schemas.openxmlformats.org/drawingml/2006/picture">
                 <pic:pic xmlns:pic="http://schemas.openxmlformats.org/drawingml/2006/picture">
                   <pic:nvPicPr>
-                    <pic:cNvPr id="4" name="Picture 4" descr="Text&#10;&#10;Description automatically generated"/>
+                    <pic:cNvPr id="11" name="Picture 11" descr="Text&#10;&#10;Description automatically generated"/>
                     <pic:cNvPicPr/>
                   </pic:nvPicPr>
                   <pic:blipFill>
@@ -3652,7 +3702,7 @@
                   <pic:spPr>
                     <a:xfrm>
                       <a:off x="0" y="0"/>
-                      <a:ext cx="1435174" cy="387370"/>
+                      <a:ext cx="1539397" cy="365519"/>
                     </a:xfrm>
                     <a:prstGeom prst="rect">
                       <a:avLst/>
@@ -3879,7 +3929,7 @@
           <w:szCs w:val="24"/>
           <w:shd w:val="clear" w:color="auto" w:fill="FFFFFF"/>
         </w:rPr>
-        <w:t>86</w:t>
+        <w:t>68</w:t>
       </w:r>
       <w:r>
         <w:rPr>
@@ -3913,7 +3963,7 @@
           <w:szCs w:val="24"/>
           <w:shd w:val="clear" w:color="auto" w:fill="FFFFFF"/>
         </w:rPr>
-        <w:t>86</w:t>
+        <w:t>64</w:t>
       </w:r>
       <w:r>
         <w:rPr>
@@ -3997,17 +4047,7 @@
           <w:szCs w:val="24"/>
           <w:shd w:val="clear" w:color="auto" w:fill="FFFFFF"/>
         </w:rPr>
-        <w:t>0.3891</w:t>
-      </w:r>
-      <w:r>
-        <w:rPr>
-          <w:rFonts w:ascii="Times New Roman" w:hAnsi="Times New Roman" w:cs="Times New Roman"/>
-          <w:color w:val="1F1F1F"/>
-          <w:sz w:val="24"/>
-          <w:szCs w:val="24"/>
-          <w:shd w:val="clear" w:color="auto" w:fill="FFFFFF"/>
-        </w:rPr>
-        <w:t xml:space="preserve"> for the ReLU activation function is comparatively more than the TanH activation function which is </w:t>
+        <w:t>0.</w:t>
       </w:r>
       <w:r>
         <w:rPr>
@@ -4019,7 +4059,41 @@
           <w:szCs w:val="24"/>
           <w:shd w:val="clear" w:color="auto" w:fill="FFFFFF"/>
         </w:rPr>
-        <w:t>0.3317</w:t>
+        <w:t>5124</w:t>
+      </w:r>
+      <w:r>
+        <w:rPr>
+          <w:rFonts w:ascii="Times New Roman" w:hAnsi="Times New Roman" w:cs="Times New Roman"/>
+          <w:color w:val="1F1F1F"/>
+          <w:sz w:val="24"/>
+          <w:szCs w:val="24"/>
+          <w:shd w:val="clear" w:color="auto" w:fill="FFFFFF"/>
+        </w:rPr>
+        <w:t xml:space="preserve"> for the ReLU activation function is comparatively more than the TanH activation function which is </w:t>
+      </w:r>
+      <w:r>
+        <w:rPr>
+          <w:rFonts w:ascii="Times New Roman" w:hAnsi="Times New Roman" w:cs="Times New Roman"/>
+          <w:i/>
+          <w:iCs/>
+          <w:color w:val="1F1F1F"/>
+          <w:sz w:val="24"/>
+          <w:szCs w:val="24"/>
+          <w:shd w:val="clear" w:color="auto" w:fill="FFFFFF"/>
+        </w:rPr>
+        <w:t>0.</w:t>
+      </w:r>
+      <w:r>
+        <w:rPr>
+          <w:rFonts w:ascii="Times New Roman" w:hAnsi="Times New Roman" w:cs="Times New Roman"/>
+          <w:i/>
+          <w:iCs/>
+          <w:color w:val="1F1F1F"/>
+          <w:sz w:val="24"/>
+          <w:szCs w:val="24"/>
+          <w:shd w:val="clear" w:color="auto" w:fill="FFFFFF"/>
+        </w:rPr>
+        <w:t>4234</w:t>
       </w:r>
       <w:r>
         <w:rPr>
@@ -4323,18 +4397,8 @@
           <w:szCs w:val="24"/>
           <w:shd w:val="clear" w:color="auto" w:fill="FFFFFF"/>
         </w:rPr>
-        <w:t xml:space="preserve">In sentiment classification, the goal is to classify a piece of text as positive, negative, or neutral. CNNs can be used for sentiment classification by extracting local features from the text, such </w:t>
-      </w:r>
-      <w:r>
-        <w:rPr>
-          <w:rFonts w:ascii="Times New Roman" w:hAnsi="Times New Roman" w:cs="Times New Roman"/>
-          <w:color w:val="1F1F1F"/>
-          <w:sz w:val="24"/>
-          <w:szCs w:val="24"/>
-          <w:shd w:val="clear" w:color="auto" w:fill="FFFFFF"/>
-        </w:rPr>
         <w:lastRenderedPageBreak/>
-        <w:t xml:space="preserve">as the presence of positive or negative words. </w:t>
+        <w:t xml:space="preserve">In sentiment classification, the goal is to classify a piece of text as positive, negative, or neutral. CNNs can be used for sentiment classification by extracting local features from the text, such as the presence of positive or negative words. </w:t>
       </w:r>
       <w:r>
         <w:rPr>
@@ -4487,7 +4551,7 @@
 </file>
 
 <file path=word/numbering.xml><?xml version="1.0" encoding="utf-8"?>
-<w:numbering xmlns:wpc="http://schemas.microsoft.com/office/word/2010/wordprocessingCanvas" xmlns:cx="http://schemas.microsoft.com/office/drawing/2014/chartex" xmlns:cx1="http://schemas.microsoft.com/office/drawing/2015/9/8/chartex" xmlns:cx2="http://schemas.microsoft.com/office/drawing/2015/10/21/chartex" xmlns:cx3="http://schemas.microsoft.com/office/drawing/2016/5/9/chartex" xmlns:cx4="http://schemas.microsoft.com/office/drawing/2016/5/10/chartex" xmlns:cx5="http://schemas.microsoft.com/office/drawing/2016/5/11/chartex" xmlns:cx6="http://schemas.microsoft.com/office/drawing/2016/5/12/chartex" xmlns:cx7="http://schemas.microsoft.com/office/drawing/2016/5/13/chartex" xmlns:cx8="http://schemas.microsoft.com/office/drawing/2016/5/14/chartex" xmlns:mc="http://schemas.openxmlformats.org/markup-compatibility/2006" xmlns:aink="http://schemas.microsoft.com/office/drawing/2016/ink" xmlns:am3d="http://schemas.microsoft.com/office/drawing/2017/model3d" xmlns:o="urn:schemas-microsoft-com:office:office" xmlns:oel="http://schemas.microsoft.com/office/2019/extlst" xmlns:r="http://schemas.openxmlformats.org/officeDocument/2006/relationships" xmlns:m="http://schemas.openxmlformats.org/officeDocument/2006/math" xmlns:v="urn:schemas-microsoft-com:vml" xmlns:wp14="http://schemas.microsoft.com/office/word/2010/wordprocessingDrawing" xmlns:wp="http://schemas.openxmlformats.org/drawingml/2006/wordprocessingDrawing" xmlns:w10="urn:schemas-microsoft-com:office:word" xmlns:w="http://schemas.openxmlformats.org/wordprocessingml/2006/main" xmlns:w14="http://schemas.microsoft.com/office/word/2010/wordml" xmlns:w15="http://schemas.microsoft.com/office/word/2012/wordml" xmlns:w16cex="http://schemas.microsoft.com/office/word/2018/wordml/cex" xmlns:w16cid="http://schemas.microsoft.com/office/word/2016/wordml/cid" xmlns:w16="http://schemas.microsoft.com/office/word/2018/wordml" xmlns:w16sdtdh="http://schemas.microsoft.com/office/word/2020/wordml/sdtdatahash" xmlns:w16se="http://schemas.microsoft.com/office/word/2015/wordml/symex" xmlns:wpg="http://schemas.microsoft.com/office/word/2010/wordprocessingGroup" xmlns:wpi="http://schemas.microsoft.com/office/word/2010/wordprocessingInk" xmlns:wne="http://schemas.microsoft.com/office/word/2006/wordml" xmlns:wps="http://schemas.microsoft.com/office/word/2010/wordprocessingShape" mc:Ignorable="w14 w15 w16se w16cid w16 w16cex w16sdtdh wp14">
+<w:numbering xmlns:wpc="http://schemas.microsoft.com/office/word/2010/wordprocessingCanvas" xmlns:cx="http://schemas.microsoft.com/office/drawing/2014/chartex" xmlns:cx1="http://schemas.microsoft.com/office/drawing/2015/9/8/chartex" xmlns:cx2="http://schemas.microsoft.com/office/drawing/2015/10/21/chartex" xmlns:cx3="http://schemas.microsoft.com/office/drawing/2016/5/9/chartex" xmlns:cx4="http://schemas.microsoft.com/office/drawing/2016/5/10/chartex" xmlns:cx5="http://schemas.microsoft.com/office/drawing/2016/5/11/chartex" xmlns:cx6="http://schemas.microsoft.com/office/drawing/2016/5/12/chartex" xmlns:cx7="http://schemas.microsoft.com/office/drawing/2016/5/13/chartex" xmlns:cx8="http://schemas.microsoft.com/office/drawing/2016/5/14/chartex" xmlns:mc="http://schemas.openxmlformats.org/markup-compatibility/2006" xmlns:aink="http://schemas.microsoft.com/office/drawing/2016/ink" xmlns:am3d="http://schemas.microsoft.com/office/drawing/2017/model3d" xmlns:o="urn:schemas-microsoft-com:office:office" xmlns:oel="http://schemas.microsoft.com/office/2019/extlst" xmlns:r="http://schemas.openxmlformats.org/officeDocument/2006/relationships" xmlns:m="http://schemas.openxmlformats.org/officeDocument/2006/math" xmlns:v="urn:schemas-microsoft-com:vml" xmlns:wp14="http://schemas.microsoft.com/office/word/2010/wordprocessingDrawing" xmlns:wp="http://schemas.openxmlformats.org/drawingml/2006/wordprocessingDrawing" xmlns:w10="urn:schemas-microsoft-com:office:word" xmlns:w="http://schemas.openxmlformats.org/wordprocessingml/2006/main" xmlns:w14="http://schemas.microsoft.com/office/word/2010/wordml" xmlns:w15="http://schemas.microsoft.com/office/word/2012/wordml" xmlns:w16cex="http://schemas.microsoft.com/office/word/2018/wordml/cex" xmlns:w16cid="http://schemas.microsoft.com/office/word/2016/wordml/cid" xmlns:w16="http://schemas.microsoft.com/office/word/2018/wordml" xmlns:w16du="http://schemas.microsoft.com/office/word/2023/wordml/word16du" xmlns:w16sdtdh="http://schemas.microsoft.com/office/word/2020/wordml/sdtdatahash" xmlns:w16se="http://schemas.microsoft.com/office/word/2015/wordml/symex" xmlns:wpg="http://schemas.microsoft.com/office/word/2010/wordprocessingGroup" xmlns:wpi="http://schemas.microsoft.com/office/word/2010/wordprocessingInk" xmlns:wne="http://schemas.microsoft.com/office/word/2006/wordml" xmlns:wps="http://schemas.microsoft.com/office/word/2010/wordprocessingShape" mc:Ignorable="w14 w15 w16se w16cid w16 w16cex w16sdtdh wp14">
   <w:abstractNum w:abstractNumId="0" w15:restartNumberingAfterBreak="0">
     <w:nsid w:val="05F11B09"/>
     <w:multiLevelType w:val="hybridMultilevel"/>

</xml_diff>